<commit_message>
update simple document format
</commit_message>
<xml_diff>
--- a/simple.docx
+++ b/simple.docx
@@ -25,18 +25,6 @@
               <w:t>JIRA REPORT GENERATOR</w:t>
             </w:r>
           </w:p>
-        </w:tc>
-      </w:tr>
-      <w:tr>
-        <w:trPr>
-          <w:cnfStyle w:val="000000100000"/>
-        </w:trPr>
-        <w:tc>
-          <w:tcPr>
-            <w:cnfStyle w:val="001000000000"/>
-            <w:tcW w:w="9576" w:type="dxa"/>
-          </w:tcPr>
-          <w:p/>
         </w:tc>
       </w:tr>
     </w:tbl>
@@ -88,6 +76,28 @@
             </w:r>
           </w:p>
         </w:tc>
+        <w:tc>
+          <w:p>
+            <w:r>
+              <w:rPr>
+                <w:b w:val="true"/>
+                <w:i w:val="true"/>
+              </w:rPr>
+              <w:t>SPRINT</w:t>
+            </w:r>
+          </w:p>
+        </w:tc>
+        <w:tc>
+          <w:p>
+            <w:r>
+              <w:rPr>
+                <w:b w:val="true"/>
+                <w:i w:val="true"/>
+              </w:rPr>
+              <w:t>EPIC LINK</w:t>
+            </w:r>
+          </w:p>
+        </w:tc>
       </w:tr>
       <w:tr>
         <w:tc>
@@ -111,6 +121,20 @@
             </w:r>
           </w:p>
         </w:tc>
+        <w:tc>
+          <w:p>
+            <w:r>
+              <w:t>Sprint 6</w:t>
+            </w:r>
+          </w:p>
+        </w:tc>
+        <w:tc>
+          <w:p>
+            <w:r>
+              <w:t>IN-97</w:t>
+            </w:r>
+          </w:p>
+        </w:tc>
       </w:tr>
       <w:tr>
         <w:tc>
@@ -134,6 +158,20 @@
             </w:r>
           </w:p>
         </w:tc>
+        <w:tc>
+          <w:p>
+            <w:r>
+              <w:t>Sprint 6</w:t>
+            </w:r>
+          </w:p>
+        </w:tc>
+        <w:tc>
+          <w:p>
+            <w:r>
+              <w:t>IN-97</w:t>
+            </w:r>
+          </w:p>
+        </w:tc>
       </w:tr>
       <w:tr>
         <w:tc>
@@ -157,6 +195,20 @@
             </w:r>
           </w:p>
         </w:tc>
+        <w:tc>
+          <w:p>
+            <w:r>
+              <w:t>Sprint 6</w:t>
+            </w:r>
+          </w:p>
+        </w:tc>
+        <w:tc>
+          <w:p>
+            <w:r>
+              <w:t>IN-176</w:t>
+            </w:r>
+          </w:p>
+        </w:tc>
       </w:tr>
       <w:tr>
         <w:tc>
@@ -180,6 +232,20 @@
             </w:r>
           </w:p>
         </w:tc>
+        <w:tc>
+          <w:p>
+            <w:r>
+              <w:t>Sprint 6</w:t>
+            </w:r>
+          </w:p>
+        </w:tc>
+        <w:tc>
+          <w:p>
+            <w:r>
+              <w:t>IN-176</w:t>
+            </w:r>
+          </w:p>
+        </w:tc>
       </w:tr>
       <w:tr>
         <w:tc>
@@ -203,6 +269,20 @@
             </w:r>
           </w:p>
         </w:tc>
+        <w:tc>
+          <w:p>
+            <w:r>
+              <w:t>Sprint 6</w:t>
+            </w:r>
+          </w:p>
+        </w:tc>
+        <w:tc>
+          <w:p>
+            <w:r>
+              <w:t>IN-176</w:t>
+            </w:r>
+          </w:p>
+        </w:tc>
       </w:tr>
       <w:tr>
         <w:tc>
@@ -226,6 +306,20 @@
             </w:r>
           </w:p>
         </w:tc>
+        <w:tc>
+          <w:p>
+            <w:r>
+              <w:t>Sprint 6</w:t>
+            </w:r>
+          </w:p>
+        </w:tc>
+        <w:tc>
+          <w:p>
+            <w:r>
+              <w:t>IN-97</w:t>
+            </w:r>
+          </w:p>
+        </w:tc>
       </w:tr>
       <w:tr>
         <w:tc>
@@ -249,6 +343,20 @@
             </w:r>
           </w:p>
         </w:tc>
+        <w:tc>
+          <w:p>
+            <w:r>
+              <w:t>Sprint 6</w:t>
+            </w:r>
+          </w:p>
+        </w:tc>
+        <w:tc>
+          <w:p>
+            <w:r>
+              <w:t>IN-97</w:t>
+            </w:r>
+          </w:p>
+        </w:tc>
       </w:tr>
       <w:tr>
         <w:tc>
@@ -272,6 +380,20 @@
             </w:r>
           </w:p>
         </w:tc>
+        <w:tc>
+          <w:p>
+            <w:r>
+              <w:t>Sprint 6</w:t>
+            </w:r>
+          </w:p>
+        </w:tc>
+        <w:tc>
+          <w:p>
+            <w:r>
+              <w:t>IN-97</w:t>
+            </w:r>
+          </w:p>
+        </w:tc>
       </w:tr>
       <w:tr>
         <w:tc>
@@ -292,6 +414,20 @@
           <w:p>
             <w:r>
               <w:t>Mon Jan 04 15:09:24 GMT 2016</w:t>
+            </w:r>
+          </w:p>
+        </w:tc>
+        <w:tc>
+          <w:p>
+            <w:r>
+              <w:t>Sprint 6</w:t>
+            </w:r>
+          </w:p>
+        </w:tc>
+        <w:tc>
+          <w:p>
+            <w:r>
+              <w:t>IN-97</w:t>
             </w:r>
           </w:p>
         </w:tc>
@@ -319,6 +455,20 @@
             </w:r>
           </w:p>
         </w:tc>
+        <w:tc>
+          <w:p>
+            <w:r>
+              <w:t>Sprint 5</w:t>
+            </w:r>
+          </w:p>
+        </w:tc>
+        <w:tc>
+          <w:p>
+            <w:r>
+              <w:t>IN-97</w:t>
+            </w:r>
+          </w:p>
+        </w:tc>
       </w:tr>
       <w:tr>
         <w:tc>
@@ -342,6 +492,20 @@
             </w:r>
           </w:p>
         </w:tc>
+        <w:tc>
+          <w:p>
+            <w:r>
+              <w:t>Sprint 5</w:t>
+            </w:r>
+          </w:p>
+        </w:tc>
+        <w:tc>
+          <w:p>
+            <w:r>
+              <w:t>IN-175</w:t>
+            </w:r>
+          </w:p>
+        </w:tc>
       </w:tr>
       <w:tr>
         <w:tc>
@@ -365,6 +529,20 @@
             </w:r>
           </w:p>
         </w:tc>
+        <w:tc>
+          <w:p>
+            <w:r>
+              <w:t>Sprint 5</w:t>
+            </w:r>
+          </w:p>
+        </w:tc>
+        <w:tc>
+          <w:p>
+            <w:r>
+              <w:t>IN-175</w:t>
+            </w:r>
+          </w:p>
+        </w:tc>
       </w:tr>
       <w:tr>
         <w:tc>
@@ -388,6 +566,20 @@
             </w:r>
           </w:p>
         </w:tc>
+        <w:tc>
+          <w:p>
+            <w:r>
+              <w:t>Sprint 5</w:t>
+            </w:r>
+          </w:p>
+        </w:tc>
+        <w:tc>
+          <w:p>
+            <w:r>
+              <w:t>IN-97</w:t>
+            </w:r>
+          </w:p>
+        </w:tc>
       </w:tr>
       <w:tr>
         <w:tc>
@@ -411,6 +603,20 @@
             </w:r>
           </w:p>
         </w:tc>
+        <w:tc>
+          <w:p>
+            <w:r>
+              <w:t>Sprint 5</w:t>
+            </w:r>
+          </w:p>
+        </w:tc>
+        <w:tc>
+          <w:p>
+            <w:r>
+              <w:t>IN-123</w:t>
+            </w:r>
+          </w:p>
+        </w:tc>
       </w:tr>
       <w:tr>
         <w:tc>
@@ -434,6 +640,20 @@
             </w:r>
           </w:p>
         </w:tc>
+        <w:tc>
+          <w:p>
+            <w:r>
+              <w:t>Sprint 6</w:t>
+            </w:r>
+          </w:p>
+        </w:tc>
+        <w:tc>
+          <w:p>
+            <w:r>
+              <w:t>IN-175</w:t>
+            </w:r>
+          </w:p>
+        </w:tc>
       </w:tr>
       <w:tr>
         <w:tc>
@@ -454,6 +674,20 @@
           <w:p>
             <w:r>
               <w:t>Fri Nov 06 14:27:40 GMT 2015</w:t>
+            </w:r>
+          </w:p>
+        </w:tc>
+        <w:tc>
+          <w:p>
+            <w:r>
+              <w:t>Sprint 5</w:t>
+            </w:r>
+          </w:p>
+        </w:tc>
+        <w:tc>
+          <w:p>
+            <w:r>
+              <w:t>IN-123</w:t>
             </w:r>
           </w:p>
         </w:tc>

</xml_diff>